<commit_message>
Help now opens new window rather than downloading file
</commit_message>
<xml_diff>
--- a/public/docs/Labs.docx
+++ b/public/docs/Labs.docx
@@ -59,23 +59,7 @@
           <w:sz w:val="20"/>
           <w:szCs w:val="20"/>
         </w:rPr>
-        <w:t xml:space="preserve">Besides the simulated TEM, the OEMP also has a library of instructional videos covering protocols and techniques demonstrated on CEMN’s FEI </w:t>
-      </w:r>
-      <w:proofErr w:type="spellStart"/>
-      <w:r>
-        <w:rPr>
-          <w:sz w:val="20"/>
-          <w:szCs w:val="20"/>
-        </w:rPr>
-        <w:t>Tecnai</w:t>
-      </w:r>
-      <w:proofErr w:type="spellEnd"/>
-      <w:r>
-        <w:rPr>
-          <w:sz w:val="20"/>
-          <w:szCs w:val="20"/>
-        </w:rPr>
-        <w:t xml:space="preserve"> G2 F-20 S-TWIN TEM in PSU’s Science Building One. </w:t>
+        <w:t xml:space="preserve">Besides the simulated TEM, the OEMP also has a library of instructional videos covering protocols and techniques demonstrated on CEMN’s FEI Tecnai G2 F-20 S-TWIN TEM in PSU’s Science Building One. </w:t>
       </w:r>
     </w:p>
     <w:p>
@@ -912,7 +896,6 @@
           <w:sz w:val="20"/>
           <w:szCs w:val="20"/>
         </w:rPr>
-        <w:lastRenderedPageBreak/>
         <w:t xml:space="preserve">You should be able to see the electron beam on the screen, if not, follow the instruction in the video below: </w:t>
       </w:r>
     </w:p>
@@ -943,27 +926,7 @@
             <w:sz w:val="24"/>
             <w:szCs w:val="20"/>
           </w:rPr>
-          <w:t>Video 7. Finding</w:t>
-        </w:r>
-        <w:r>
-          <w:rPr>
-            <w:rStyle w:val="Hyperlink"/>
-            <w:rFonts w:ascii="Times New Roman" w:hAnsi="Times New Roman" w:cs="Times New Roman"/>
-            <w:b/>
-            <w:sz w:val="24"/>
-            <w:szCs w:val="20"/>
-          </w:rPr>
-          <w:t xml:space="preserve"> </w:t>
-        </w:r>
-        <w:r>
-          <w:rPr>
-            <w:rStyle w:val="Hyperlink"/>
-            <w:rFonts w:ascii="Times New Roman" w:hAnsi="Times New Roman" w:cs="Times New Roman"/>
-            <w:b/>
-            <w:sz w:val="24"/>
-            <w:szCs w:val="20"/>
-          </w:rPr>
-          <w:t>the Beam and Specimen</w:t>
+          <w:t>Video 7. Finding the Beam and Specimen</w:t>
         </w:r>
       </w:hyperlink>
       <w:r>
@@ -1006,23 +969,7 @@
           <w:sz w:val="20"/>
           <w:szCs w:val="20"/>
         </w:rPr>
-        <w:t>he “- None -</w:t>
-      </w:r>
-      <w:proofErr w:type="gramStart"/>
-      <w:r>
-        <w:rPr>
-          <w:sz w:val="20"/>
-          <w:szCs w:val="20"/>
-        </w:rPr>
-        <w:t>“ field</w:t>
-      </w:r>
-      <w:proofErr w:type="gramEnd"/>
-      <w:r>
-        <w:rPr>
-          <w:sz w:val="20"/>
-          <w:szCs w:val="20"/>
-        </w:rPr>
-        <w:t>, and select</w:t>
+        <w:t>he “- None -“ field, and select</w:t>
       </w:r>
       <w:r>
         <w:rPr>
@@ -1676,27 +1623,7 @@
             <w:sz w:val="24"/>
             <w:szCs w:val="20"/>
           </w:rPr>
-          <w:t>Vide</w:t>
-        </w:r>
-        <w:r>
-          <w:rPr>
-            <w:rStyle w:val="Hyperlink"/>
-            <w:rFonts w:ascii="Times New Roman" w:hAnsi="Times New Roman" w:cs="Times New Roman"/>
-            <w:b/>
-            <w:sz w:val="24"/>
-            <w:szCs w:val="20"/>
-          </w:rPr>
-          <w:t>o</w:t>
-        </w:r>
-        <w:r>
-          <w:rPr>
-            <w:rStyle w:val="Hyperlink"/>
-            <w:rFonts w:ascii="Times New Roman" w:hAnsi="Times New Roman" w:cs="Times New Roman"/>
-            <w:b/>
-            <w:sz w:val="24"/>
-            <w:szCs w:val="20"/>
-          </w:rPr>
-          <w:t xml:space="preserve"> 13. Direct Alignments</w:t>
+          <w:t>Video 13. Direct Alignments</w:t>
         </w:r>
       </w:hyperlink>
       <w:r>
@@ -1725,6 +1652,86 @@
           <w:b/>
           <w:sz w:val="24"/>
           <w:szCs w:val="24"/>
+        </w:rPr>
+      </w:pPr>
+      <w:r>
+        <w:rPr>
+          <w:sz w:val="20"/>
+          <w:szCs w:val="20"/>
+        </w:rPr>
+        <w:t xml:space="preserve">If you can’t find your right hand control panel, you may need to close any recently opened windows and drag it to a new position. </w:t>
+      </w:r>
+    </w:p>
+    <w:p>
+      <w:pPr>
+        <w:rPr>
+          <w:rFonts w:ascii="Times New Roman" w:eastAsia="Times New Roman" w:hAnsi="Times New Roman" w:cs="Times New Roman"/>
+          <w:b/>
+          <w:sz w:val="24"/>
+          <w:szCs w:val="24"/>
+        </w:rPr>
+      </w:pPr>
+      <w:r>
+        <w:rPr>
+          <w:rFonts w:eastAsia="Times New Roman"/>
+          <w:sz w:val="16"/>
+          <w:szCs w:val="16"/>
+        </w:rPr>
+        <w:tab/>
+      </w:r>
+      <w:r>
+        <w:rPr>
+          <w:rFonts w:eastAsia="Times New Roman"/>
+          <w:sz w:val="16"/>
+          <w:szCs w:val="16"/>
+        </w:rPr>
+        <w:tab/>
+        <w:t xml:space="preserve">        </w:t>
+      </w:r>
+      <w:r>
+        <w:rPr>
+          <w:rFonts w:eastAsia="Times New Roman"/>
+          <w:sz w:val="16"/>
+          <w:szCs w:val="16"/>
+        </w:rPr>
+        <w:br/>
+      </w:r>
+    </w:p>
+    <w:p>
+      <w:pPr>
+        <w:rPr>
+          <w:rFonts w:ascii="Times New Roman" w:eastAsia="Times New Roman" w:hAnsi="Times New Roman" w:cs="Times New Roman"/>
+          <w:b/>
+          <w:sz w:val="24"/>
+          <w:szCs w:val="24"/>
+        </w:rPr>
+      </w:pPr>
+      <w:r>
+        <w:rPr>
+          <w:rFonts w:ascii="Times New Roman" w:eastAsia="Times New Roman" w:hAnsi="Times New Roman" w:cs="Times New Roman"/>
+          <w:b/>
+          <w:sz w:val="36"/>
+          <w:szCs w:val="36"/>
+        </w:rPr>
+        <w:t xml:space="preserve">Imaging and Diffraction Patterns </w:t>
+      </w:r>
+    </w:p>
+    <w:p>
+      <w:pPr>
+        <w:rPr>
+          <w:b/>
+          <w:sz w:val="24"/>
+          <w:szCs w:val="24"/>
+        </w:rPr>
+      </w:pPr>
+      <w:bookmarkStart w:id="0" w:name="_GoBack"/>
+      <w:bookmarkEnd w:id="0"/>
+    </w:p>
+    <w:p>
+      <w:pPr>
+        <w:rPr>
+          <w:sz w:val="20"/>
+          <w:szCs w:val="20"/>
         </w:rPr>
       </w:pPr>
       <w:r>
@@ -1742,12 +1749,12 @@
               <wp:anchor distT="0" distB="0" distL="114300" distR="114300" simplePos="0" relativeHeight="251666432" behindDoc="0" locked="0" layoutInCell="1" allowOverlap="1" wp14:anchorId="13742544" wp14:editId="69C65C72">
                 <wp:simplePos x="0" y="0"/>
                 <wp:positionH relativeFrom="column">
-                  <wp:posOffset>1523748</wp:posOffset>
+                  <wp:posOffset>1647190</wp:posOffset>
                 </wp:positionH>
                 <wp:positionV relativeFrom="paragraph">
-                  <wp:posOffset>250825</wp:posOffset>
+                  <wp:posOffset>67310</wp:posOffset>
                 </wp:positionV>
-                <wp:extent cx="802341" cy="242047"/>
+                <wp:extent cx="802005" cy="241935"/>
                 <wp:effectExtent l="57150" t="38100" r="74295" b="100965"/>
                 <wp:wrapNone/>
                 <wp:docPr id="7" name="Rectangle 7"/>
@@ -1759,7 +1766,7 @@
                       <wps:spPr>
                         <a:xfrm>
                           <a:off x="0" y="0"/>
-                          <a:ext cx="802341" cy="242047"/>
+                          <a:ext cx="802005" cy="241935"/>
                         </a:xfrm>
                         <a:prstGeom prst="rect">
                           <a:avLst/>
@@ -1805,7 +1812,7 @@
           </mc:Choice>
           <mc:Fallback>
             <w:pict>
-              <v:rect w14:anchorId="7CF8AC4F" id="Rectangle 7" o:spid="_x0000_s1026" style="position:absolute;margin-left:120pt;margin-top:19.75pt;width:63.2pt;height:19.05pt;z-index:251666432;visibility:visible;mso-wrap-style:square;mso-width-percent:0;mso-height-percent:0;mso-wrap-distance-left:9pt;mso-wrap-distance-top:0;mso-wrap-distance-right:9pt;mso-wrap-distance-bottom:0;mso-position-horizontal:absolute;mso-position-horizontal-relative:text;mso-position-vertical:absolute;mso-position-vertical-relative:text;mso-width-percent:0;mso-height-percent:0;mso-width-relative:margin;mso-height-relative:margin;v-text-anchor:middle" o:gfxdata="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" filled="f" strokecolor="red" strokeweight="2.25pt"/>
+              <v:rect w14:anchorId="1B8DCB63" id="Rectangle 7" o:spid="_x0000_s1026" style="position:absolute;margin-left:129.7pt;margin-top:5.3pt;width:63.15pt;height:19.05pt;z-index:251666432;visibility:visible;mso-wrap-style:square;mso-width-percent:0;mso-height-percent:0;mso-wrap-distance-left:9pt;mso-wrap-distance-top:0;mso-wrap-distance-right:9pt;mso-wrap-distance-bottom:0;mso-position-horizontal:absolute;mso-position-horizontal-relative:text;mso-position-vertical:absolute;mso-position-vertical-relative:text;mso-width-percent:0;mso-height-percent:0;mso-width-relative:margin;mso-height-relative:margin;v-text-anchor:middle" o:gfxdata="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" filled="f" strokecolor="red" strokeweight="2.25pt"/>
             </w:pict>
           </mc:Fallback>
         </mc:AlternateContent>
@@ -1815,127 +1822,7 @@
           <w:sz w:val="20"/>
           <w:szCs w:val="20"/>
         </w:rPr>
-        <w:t xml:space="preserve">If you can’t find your right hand control panel, you may </w:t>
-      </w:r>
-      <w:proofErr w:type="gramStart"/>
-      <w:r>
-        <w:rPr>
-          <w:sz w:val="20"/>
-          <w:szCs w:val="20"/>
-        </w:rPr>
-        <w:t>need</w:t>
-      </w:r>
-      <w:proofErr w:type="gramEnd"/>
-      <w:r>
-        <w:rPr>
-          <w:sz w:val="20"/>
-          <w:szCs w:val="20"/>
-        </w:rPr>
-        <w:t xml:space="preserve"> to close any recently opened windows and drag it to a new position. </w:t>
-      </w:r>
-    </w:p>
-    <w:p>
-      <w:pPr>
-        <w:rPr>
-          <w:rFonts w:ascii="Times New Roman" w:eastAsia="Times New Roman" w:hAnsi="Times New Roman" w:cs="Times New Roman"/>
-          <w:b/>
-          <w:sz w:val="24"/>
-          <w:szCs w:val="24"/>
-        </w:rPr>
-      </w:pPr>
-      <w:r>
-        <w:rPr>
-          <w:rFonts w:eastAsia="Times New Roman"/>
-          <w:sz w:val="16"/>
-          <w:szCs w:val="16"/>
-        </w:rPr>
-        <w:tab/>
-      </w:r>
-      <w:r>
-        <w:rPr>
-          <w:rFonts w:eastAsia="Times New Roman"/>
-          <w:sz w:val="16"/>
-          <w:szCs w:val="16"/>
-        </w:rPr>
-        <w:tab/>
-        <w:t xml:space="preserve">        </w:t>
-      </w:r>
-      <w:r>
-        <w:rPr>
-          <w:rFonts w:eastAsia="Times New Roman"/>
-          <w:sz w:val="16"/>
-          <w:szCs w:val="16"/>
-        </w:rPr>
-        <w:br/>
-      </w:r>
-    </w:p>
-    <w:p>
-      <w:pPr>
-        <w:rPr>
-          <w:rFonts w:ascii="Times New Roman" w:eastAsia="Times New Roman" w:hAnsi="Times New Roman" w:cs="Times New Roman"/>
-          <w:b/>
-          <w:sz w:val="24"/>
-          <w:szCs w:val="24"/>
-        </w:rPr>
-      </w:pPr>
-      <w:r>
-        <w:rPr>
-          <w:rFonts w:ascii="Times New Roman" w:eastAsia="Times New Roman" w:hAnsi="Times New Roman" w:cs="Times New Roman"/>
-          <w:b/>
-          <w:sz w:val="36"/>
-          <w:szCs w:val="36"/>
-        </w:rPr>
-        <w:lastRenderedPageBreak/>
-        <w:t xml:space="preserve">Imaging and Diffraction Patterns </w:t>
-      </w:r>
-    </w:p>
-    <w:p>
-      <w:pPr>
-        <w:rPr>
-          <w:b/>
-          <w:sz w:val="24"/>
-          <w:szCs w:val="24"/>
-        </w:rPr>
-      </w:pPr>
-    </w:p>
-    <w:p>
-      <w:pPr>
-        <w:rPr>
-          <w:sz w:val="20"/>
-          <w:szCs w:val="20"/>
-        </w:rPr>
-      </w:pPr>
-      <w:r>
-        <w:rPr>
-          <w:sz w:val="20"/>
-          <w:szCs w:val="20"/>
-        </w:rPr>
-        <w:t xml:space="preserve">Electron diffraction is arguably the most useful phenomenon observed in the TEM -- we use it to orient ourselves, our </w:t>
-      </w:r>
-      <w:proofErr w:type="spellStart"/>
-      <w:r>
-        <w:rPr>
-          <w:sz w:val="20"/>
-          <w:szCs w:val="20"/>
-        </w:rPr>
-        <w:t>specimina</w:t>
-      </w:r>
-      <w:proofErr w:type="spellEnd"/>
-      <w:r>
-        <w:rPr>
-          <w:sz w:val="20"/>
-          <w:szCs w:val="20"/>
-        </w:rPr>
-        <w:t xml:space="preserve">, and can even draw quantitative data from </w:t>
-      </w:r>
-      <w:bookmarkStart w:id="0" w:name="_GoBack"/>
-      <w:bookmarkEnd w:id="0"/>
-      <w:r>
-        <w:rPr>
-          <w:sz w:val="20"/>
-          <w:szCs w:val="20"/>
-        </w:rPr>
-        <w:t xml:space="preserve">the striking patterns formed by electron wave interference. Diffraction patterns are also utilized during the setup of many imaging conditions. </w:t>
+        <w:t xml:space="preserve">Electron diffraction is arguably the most useful phenomenon observed in the TEM -- we use it to orient ourselves, our specimina, and can even draw quantitative data from the striking patterns formed by electron wave interference. Diffraction patterns are also utilized during the setup of many imaging conditions. </w:t>
       </w:r>
     </w:p>
     <w:p>
@@ -1990,9 +1877,44 @@
             <w:sz w:val="24"/>
             <w:szCs w:val="24"/>
           </w:rPr>
-          <w:t xml:space="preserve">Video 14. TEM </w:t>
+          <w:t>Video 14. TEM Brightfield (BF) and Darkfield (DF)</w:t>
         </w:r>
-        <w:proofErr w:type="spellStart"/>
+      </w:hyperlink>
+      <w:r>
+        <w:rPr>
+          <w:rFonts w:ascii="Times New Roman" w:eastAsia="Times New Roman" w:hAnsi="Times New Roman" w:cs="Times New Roman"/>
+          <w:b/>
+          <w:color w:val="0070C0"/>
+          <w:sz w:val="24"/>
+          <w:szCs w:val="24"/>
+        </w:rPr>
+        <w:t xml:space="preserve"> </w:t>
+      </w:r>
+    </w:p>
+    <w:p>
+      <w:pPr>
+        <w:ind w:left="720"/>
+        <w:rPr>
+          <w:rFonts w:ascii="Times New Roman" w:eastAsia="Times New Roman" w:hAnsi="Times New Roman" w:cs="Times New Roman"/>
+          <w:b/>
+          <w:color w:val="0070C0"/>
+          <w:sz w:val="24"/>
+          <w:szCs w:val="24"/>
+        </w:rPr>
+      </w:pPr>
+    </w:p>
+    <w:p>
+      <w:pPr>
+        <w:ind w:left="720"/>
+        <w:rPr>
+          <w:rFonts w:ascii="Times New Roman" w:eastAsia="Times New Roman" w:hAnsi="Times New Roman" w:cs="Times New Roman"/>
+          <w:b/>
+          <w:color w:val="0070C0"/>
+          <w:sz w:val="24"/>
+          <w:szCs w:val="24"/>
+        </w:rPr>
+      </w:pPr>
+      <w:hyperlink r:id="rId13" w:history="1">
         <w:r>
           <w:rPr>
             <w:rStyle w:val="Hyperlink"/>
@@ -2001,29 +1923,7 @@
             <w:sz w:val="24"/>
             <w:szCs w:val="24"/>
           </w:rPr>
-          <w:t>Brightfield</w:t>
-        </w:r>
-        <w:proofErr w:type="spellEnd"/>
-        <w:r>
-          <w:rPr>
-            <w:rStyle w:val="Hyperlink"/>
-            <w:rFonts w:ascii="Times New Roman" w:eastAsia="Times New Roman" w:hAnsi="Times New Roman" w:cs="Times New Roman"/>
-            <w:b/>
-            <w:sz w:val="24"/>
-            <w:szCs w:val="24"/>
-          </w:rPr>
-          <w:t xml:space="preserve"> (BF) and </w:t>
-        </w:r>
-        <w:proofErr w:type="spellStart"/>
-        <w:r>
-          <w:rPr>
-            <w:rStyle w:val="Hyperlink"/>
-            <w:rFonts w:ascii="Times New Roman" w:eastAsia="Times New Roman" w:hAnsi="Times New Roman" w:cs="Times New Roman"/>
-            <w:b/>
-            <w:sz w:val="24"/>
-            <w:szCs w:val="24"/>
-          </w:rPr>
-          <w:t>D</w:t>
+          <w:t>Video 15. TEM Centered Bright</w:t>
         </w:r>
         <w:r>
           <w:rPr>
@@ -2033,7 +1933,7 @@
             <w:sz w:val="24"/>
             <w:szCs w:val="24"/>
           </w:rPr>
-          <w:t>a</w:t>
+          <w:t xml:space="preserve">field (CBF) Centered Darkfield </w:t>
         </w:r>
         <w:r>
           <w:rPr>
@@ -2043,170 +1943,7 @@
             <w:sz w:val="24"/>
             <w:szCs w:val="24"/>
           </w:rPr>
-          <w:t>rkfield</w:t>
-        </w:r>
-        <w:proofErr w:type="spellEnd"/>
-        <w:r>
-          <w:rPr>
-            <w:rStyle w:val="Hyperlink"/>
-            <w:rFonts w:ascii="Times New Roman" w:eastAsia="Times New Roman" w:hAnsi="Times New Roman" w:cs="Times New Roman"/>
-            <w:b/>
-            <w:sz w:val="24"/>
-            <w:szCs w:val="24"/>
-          </w:rPr>
-          <w:t xml:space="preserve"> (DF)</w:t>
-        </w:r>
-      </w:hyperlink>
-      <w:r>
-        <w:rPr>
-          <w:rFonts w:ascii="Times New Roman" w:eastAsia="Times New Roman" w:hAnsi="Times New Roman" w:cs="Times New Roman"/>
-          <w:b/>
-          <w:color w:val="0070C0"/>
-          <w:sz w:val="24"/>
-          <w:szCs w:val="24"/>
-        </w:rPr>
-        <w:t xml:space="preserve"> </w:t>
-      </w:r>
-    </w:p>
-    <w:p>
-      <w:pPr>
-        <w:ind w:left="720"/>
-        <w:rPr>
-          <w:rFonts w:ascii="Times New Roman" w:eastAsia="Times New Roman" w:hAnsi="Times New Roman" w:cs="Times New Roman"/>
-          <w:b/>
-          <w:color w:val="0070C0"/>
-          <w:sz w:val="24"/>
-          <w:szCs w:val="24"/>
-        </w:rPr>
-      </w:pPr>
-    </w:p>
-    <w:p>
-      <w:pPr>
-        <w:ind w:left="720"/>
-        <w:rPr>
-          <w:rFonts w:ascii="Times New Roman" w:eastAsia="Times New Roman" w:hAnsi="Times New Roman" w:cs="Times New Roman"/>
-          <w:b/>
-          <w:color w:val="0070C0"/>
-          <w:sz w:val="24"/>
-          <w:szCs w:val="24"/>
-        </w:rPr>
-      </w:pPr>
-      <w:hyperlink r:id="rId13" w:history="1">
-        <w:r>
-          <w:rPr>
-            <w:rStyle w:val="Hyperlink"/>
-            <w:rFonts w:ascii="Times New Roman" w:eastAsia="Times New Roman" w:hAnsi="Times New Roman" w:cs="Times New Roman"/>
-            <w:b/>
-            <w:sz w:val="24"/>
-            <w:szCs w:val="24"/>
-          </w:rPr>
-          <w:t>Video 15. TEM Ce</w:t>
-        </w:r>
-        <w:r>
-          <w:rPr>
-            <w:rStyle w:val="Hyperlink"/>
-            <w:rFonts w:ascii="Times New Roman" w:eastAsia="Times New Roman" w:hAnsi="Times New Roman" w:cs="Times New Roman"/>
-            <w:b/>
-            <w:sz w:val="24"/>
-            <w:szCs w:val="24"/>
-          </w:rPr>
-          <w:t>n</w:t>
-        </w:r>
-        <w:r>
-          <w:rPr>
-            <w:rStyle w:val="Hyperlink"/>
-            <w:rFonts w:ascii="Times New Roman" w:eastAsia="Times New Roman" w:hAnsi="Times New Roman" w:cs="Times New Roman"/>
-            <w:b/>
-            <w:sz w:val="24"/>
-            <w:szCs w:val="24"/>
-          </w:rPr>
-          <w:t xml:space="preserve">tered </w:t>
-        </w:r>
-        <w:proofErr w:type="spellStart"/>
-        <w:r>
-          <w:rPr>
-            <w:rStyle w:val="Hyperlink"/>
-            <w:rFonts w:ascii="Times New Roman" w:eastAsia="Times New Roman" w:hAnsi="Times New Roman" w:cs="Times New Roman"/>
-            <w:b/>
-            <w:sz w:val="24"/>
-            <w:szCs w:val="24"/>
-          </w:rPr>
-          <w:t>Bright</w:t>
-        </w:r>
-        <w:r>
-          <w:rPr>
-            <w:rStyle w:val="Hyperlink"/>
-            <w:rFonts w:ascii="Times New Roman" w:eastAsia="Times New Roman" w:hAnsi="Times New Roman" w:cs="Times New Roman"/>
-            <w:b/>
-            <w:sz w:val="24"/>
-            <w:szCs w:val="24"/>
-          </w:rPr>
-          <w:t>field</w:t>
-        </w:r>
-        <w:proofErr w:type="spellEnd"/>
-        <w:r>
-          <w:rPr>
-            <w:rStyle w:val="Hyperlink"/>
-            <w:rFonts w:ascii="Times New Roman" w:eastAsia="Times New Roman" w:hAnsi="Times New Roman" w:cs="Times New Roman"/>
-            <w:b/>
-            <w:sz w:val="24"/>
-            <w:szCs w:val="24"/>
-          </w:rPr>
-          <w:t xml:space="preserve"> (CBF) Centered </w:t>
-        </w:r>
-        <w:proofErr w:type="spellStart"/>
-        <w:r>
-          <w:rPr>
-            <w:rStyle w:val="Hyperlink"/>
-            <w:rFonts w:ascii="Times New Roman" w:eastAsia="Times New Roman" w:hAnsi="Times New Roman" w:cs="Times New Roman"/>
-            <w:b/>
-            <w:sz w:val="24"/>
-            <w:szCs w:val="24"/>
-          </w:rPr>
-          <w:t>Darkfield</w:t>
-        </w:r>
-        <w:proofErr w:type="spellEnd"/>
-        <w:r>
-          <w:rPr>
-            <w:rStyle w:val="Hyperlink"/>
-            <w:rFonts w:ascii="Times New Roman" w:eastAsia="Times New Roman" w:hAnsi="Times New Roman" w:cs="Times New Roman"/>
-            <w:b/>
-            <w:sz w:val="24"/>
-            <w:szCs w:val="24"/>
-          </w:rPr>
-          <w:t xml:space="preserve"> </w:t>
-        </w:r>
-        <w:r>
-          <w:rPr>
-            <w:rStyle w:val="Hyperlink"/>
-            <w:rFonts w:ascii="Times New Roman" w:eastAsia="Times New Roman" w:hAnsi="Times New Roman" w:cs="Times New Roman"/>
-            <w:b/>
-            <w:sz w:val="24"/>
-            <w:szCs w:val="24"/>
-          </w:rPr>
-          <w:t xml:space="preserve">(CDF) and Weak-Beam </w:t>
-        </w:r>
-        <w:proofErr w:type="spellStart"/>
-        <w:r>
-          <w:rPr>
-            <w:rStyle w:val="Hyperlink"/>
-            <w:rFonts w:ascii="Times New Roman" w:eastAsia="Times New Roman" w:hAnsi="Times New Roman" w:cs="Times New Roman"/>
-            <w:b/>
-            <w:sz w:val="24"/>
-            <w:szCs w:val="24"/>
-          </w:rPr>
-          <w:t>Darkfield</w:t>
-        </w:r>
-        <w:proofErr w:type="spellEnd"/>
-        <w:r>
-          <w:rPr>
-            <w:rStyle w:val="Hyperlink"/>
-            <w:rFonts w:ascii="Times New Roman" w:eastAsia="Times New Roman" w:hAnsi="Times New Roman" w:cs="Times New Roman"/>
-            <w:b/>
-            <w:sz w:val="24"/>
-            <w:szCs w:val="24"/>
-          </w:rPr>
-          <w:t xml:space="preserve"> (WBDF)</w:t>
+          <w:t>(CDF) and Weak-Beam Darkfield (WBDF)</w:t>
         </w:r>
       </w:hyperlink>
       <w:r>
@@ -2252,27 +1989,7 @@
             <w:sz w:val="24"/>
             <w:szCs w:val="24"/>
           </w:rPr>
-          <w:t>Video 16. TEM Selected Area E</w:t>
-        </w:r>
-        <w:r>
-          <w:rPr>
-            <w:rStyle w:val="Hyperlink"/>
-            <w:rFonts w:ascii="Times New Roman" w:eastAsia="Times New Roman" w:hAnsi="Times New Roman" w:cs="Times New Roman"/>
-            <w:b/>
-            <w:sz w:val="24"/>
-            <w:szCs w:val="24"/>
-          </w:rPr>
-          <w:t>l</w:t>
-        </w:r>
-        <w:r>
-          <w:rPr>
-            <w:rStyle w:val="Hyperlink"/>
-            <w:rFonts w:ascii="Times New Roman" w:eastAsia="Times New Roman" w:hAnsi="Times New Roman" w:cs="Times New Roman"/>
-            <w:b/>
-            <w:sz w:val="24"/>
-            <w:szCs w:val="24"/>
-          </w:rPr>
-          <w:t>ectron Diffraction (SAED)</w:t>
+          <w:t>Video 16. TEM Selected Area Electron Diffraction (SAED)</w:t>
         </w:r>
       </w:hyperlink>
     </w:p>
@@ -2306,27 +2023,7 @@
             <w:sz w:val="24"/>
             <w:szCs w:val="24"/>
           </w:rPr>
-          <w:t xml:space="preserve">Video 17. TEM Convergent </w:t>
-        </w:r>
-        <w:r>
-          <w:rPr>
-            <w:rStyle w:val="Hyperlink"/>
-            <w:rFonts w:ascii="Times New Roman" w:eastAsia="Times New Roman" w:hAnsi="Times New Roman" w:cs="Times New Roman"/>
-            <w:b/>
-            <w:sz w:val="24"/>
-            <w:szCs w:val="24"/>
-          </w:rPr>
-          <w:t>B</w:t>
-        </w:r>
-        <w:r>
-          <w:rPr>
-            <w:rStyle w:val="Hyperlink"/>
-            <w:rFonts w:ascii="Times New Roman" w:eastAsia="Times New Roman" w:hAnsi="Times New Roman" w:cs="Times New Roman"/>
-            <w:b/>
-            <w:sz w:val="24"/>
-            <w:szCs w:val="24"/>
-          </w:rPr>
-          <w:t>eam Electron Diffraction (CBED)</w:t>
+          <w:t>Video 17. TEM Convergent Beam Electron Diffraction (CBED)</w:t>
         </w:r>
       </w:hyperlink>
     </w:p>
@@ -2451,7 +2148,6 @@
       </w:rPr>
     </w:pPr>
     <w:hyperlink r:id="rId1">
-      <w:proofErr w:type="gramStart"/>
       <w:r>
         <w:rPr>
           <w:b/>
@@ -2462,7 +2158,6 @@
         </w:rPr>
         <w:t>e-microscopy.org</w:t>
       </w:r>
-      <w:proofErr w:type="gramEnd"/>
     </w:hyperlink>
   </w:p>
   <w:p>
@@ -2475,7 +2170,6 @@
       </w:rPr>
     </w:pPr>
     <w:hyperlink r:id="rId2">
-      <w:proofErr w:type="gramStart"/>
       <w:r>
         <w:rPr>
           <w:b/>
@@ -2484,21 +2178,8 @@
           <w:szCs w:val="24"/>
           <w:u w:val="single"/>
         </w:rPr>
-        <w:t>pdx.edu/</w:t>
-      </w:r>
-      <w:proofErr w:type="spellStart"/>
-      <w:r>
-        <w:rPr>
-          <w:b/>
-          <w:color w:val="1155CC"/>
-          <w:sz w:val="24"/>
-          <w:szCs w:val="24"/>
-          <w:u w:val="single"/>
-        </w:rPr>
-        <w:t>cemn</w:t>
-      </w:r>
-      <w:proofErr w:type="spellEnd"/>
-      <w:proofErr w:type="gramEnd"/>
+        <w:t>pdx.edu/cemn</w:t>
+      </w:r>
     </w:hyperlink>
   </w:p>
 </w:ftr>
@@ -2544,7 +2225,6 @@
       </w:rPr>
     </w:pPr>
     <w:hyperlink r:id="rId1">
-      <w:proofErr w:type="gramStart"/>
       <w:r>
         <w:rPr>
           <w:b/>
@@ -2555,7 +2235,6 @@
         </w:rPr>
         <w:t>e-microscopy.org</w:t>
       </w:r>
-      <w:proofErr w:type="gramEnd"/>
     </w:hyperlink>
   </w:p>
 </w:hdr>

</xml_diff>